<commit_message>
nix gebachelort... aber lichtenberg läuft :)
</commit_message>
<xml_diff>
--- a/kram/Duo_Application Form_AY1617.docx
+++ b/kram/Duo_Application Form_AY1617.docx
@@ -741,6 +741,20 @@
               </w:rPr>
               <w:t>Passport No:</w:t>
             </w:r>
+            <w:r>
+              <w:rPr>
+                <w:rFonts w:ascii="Arial" w:hAnsi="Arial"/>
+                <w:color w:val="000000"/>
+              </w:rPr>
+              <w:t xml:space="preserve"> </w:t>
+            </w:r>
+            <w:r>
+              <w:rPr>
+                <w:rFonts w:ascii="Arial" w:hAnsi="Arial"/>
+                <w:color w:val="000000"/>
+              </w:rPr>
+              <w:t>C32MZ2TF7</w:t>
+            </w:r>
           </w:p>
           <w:p>
             <w:pPr>
@@ -774,6 +788,29 @@
                 <w:color w:val="000000"/>
               </w:rPr>
               <w:t>Date and Place of Issue:</w:t>
+            </w:r>
+            <w:r>
+              <w:rPr>
+                <w:rFonts w:ascii="Arial" w:hAnsi="Arial"/>
+                <w:color w:val="000000"/>
+              </w:rPr>
+              <w:t xml:space="preserve"> </w:t>
+            </w:r>
+            <w:proofErr w:type="spellStart"/>
+            <w:r>
+              <w:rPr>
+                <w:rFonts w:ascii="Arial" w:hAnsi="Arial"/>
+                <w:color w:val="000000"/>
+              </w:rPr>
+              <w:t>Verbandsgemeinde</w:t>
+            </w:r>
+            <w:proofErr w:type="spellEnd"/>
+            <w:r>
+              <w:rPr>
+                <w:rFonts w:ascii="Arial" w:hAnsi="Arial"/>
+                <w:color w:val="000000"/>
+              </w:rPr>
+              <w:t xml:space="preserve"> Bodenheim, Germany, 09/03/12</w:t>
             </w:r>
           </w:p>
         </w:tc>
@@ -1688,49 +1725,43 @@
               <w:rPr>
                 <w:rFonts w:ascii="Arial" w:hAnsi="Arial"/>
                 <w:color w:val="000000"/>
-                <w:lang w:val="de-DE"/>
-              </w:rPr>
-            </w:pPr>
+              </w:rPr>
+            </w:pPr>
+            <w:r>
+              <w:rPr>
+                <w:rFonts w:ascii="Arial" w:hAnsi="Arial"/>
+                <w:color w:val="000000"/>
+              </w:rPr>
+              <w:t>Address:</w:t>
+            </w:r>
+            <w:r>
+              <w:rPr>
+                <w:rFonts w:ascii="Arial" w:hAnsi="Arial"/>
+                <w:color w:val="000000"/>
+              </w:rPr>
+              <w:t xml:space="preserve"> </w:t>
+            </w:r>
             <w:proofErr w:type="spellStart"/>
             <w:r>
               <w:rPr>
                 <w:rFonts w:ascii="Arial" w:hAnsi="Arial"/>
                 <w:color w:val="000000"/>
-                <w:lang w:val="de-DE"/>
-              </w:rPr>
-              <w:t>Address</w:t>
+              </w:rPr>
+              <w:t>Fechenheimer</w:t>
             </w:r>
             <w:proofErr w:type="spellEnd"/>
             <w:r>
               <w:rPr>
                 <w:rFonts w:ascii="Arial" w:hAnsi="Arial"/>
                 <w:color w:val="000000"/>
-                <w:lang w:val="de-DE"/>
-              </w:rPr>
-              <w:t>:</w:t>
-            </w:r>
-            <w:r>
-              <w:rPr>
-                <w:rFonts w:ascii="Arial" w:hAnsi="Arial"/>
-                <w:color w:val="000000"/>
-                <w:lang w:val="de-DE"/>
               </w:rPr>
               <w:t xml:space="preserve"> </w:t>
             </w:r>
-            <w:r>
-              <w:rPr>
-                <w:rFonts w:ascii="Arial" w:hAnsi="Arial"/>
-                <w:color w:val="000000"/>
-                <w:lang w:val="de-DE"/>
-              </w:rPr>
-              <w:t xml:space="preserve">Fechenheimer </w:t>
-            </w:r>
             <w:proofErr w:type="spellStart"/>
             <w:r>
               <w:rPr>
                 <w:rFonts w:ascii="Arial" w:hAnsi="Arial"/>
                 <w:color w:val="000000"/>
-                <w:lang w:val="de-DE"/>
               </w:rPr>
               <w:t>Strasse</w:t>
             </w:r>
@@ -1739,24 +1770,14 @@
               <w:rPr>
                 <w:rFonts w:ascii="Arial" w:hAnsi="Arial"/>
                 <w:color w:val="000000"/>
-                <w:lang w:val="de-DE"/>
-              </w:rPr>
-              <w:t xml:space="preserve"> 17</w:t>
-            </w:r>
-            <w:r>
-              <w:rPr>
-                <w:rFonts w:ascii="Arial" w:hAnsi="Arial"/>
-                <w:color w:val="000000"/>
-                <w:lang w:val="de-DE"/>
-              </w:rPr>
-              <w:t>, 60385 Frankfurt am Main</w:t>
+              </w:rPr>
+              <w:t xml:space="preserve"> 17, 60385 Frankfurt am Main</w:t>
             </w:r>
             <w:r>
               <w:rPr>
                 <w:rFonts w:ascii="Arial" w:hAnsi="Arial"/>
                 <w:color w:val="000000"/>
                 <w:u w:val="single"/>
-                <w:lang w:val="de-DE"/>
               </w:rPr>
               <w:tab/>
             </w:r>
@@ -1774,7 +1795,6 @@
                 <w:rFonts w:ascii="Arial" w:hAnsi="Arial"/>
                 <w:color w:val="000000"/>
                 <w:u w:val="single"/>
-                <w:lang w:val="de-DE"/>
               </w:rPr>
             </w:pPr>
           </w:p>
@@ -1791,7 +1811,6 @@
                 <w:rFonts w:ascii="Arial" w:hAnsi="Arial"/>
                 <w:color w:val="000000"/>
                 <w:u w:val="single"/>
-                <w:lang w:val="de-DE"/>
               </w:rPr>
             </w:pPr>
             <w:r>
@@ -1799,7 +1818,6 @@
                 <w:rFonts w:ascii="Arial" w:hAnsi="Arial"/>
                 <w:color w:val="000000"/>
                 <w:u w:val="single"/>
-                <w:lang w:val="de-DE"/>
               </w:rPr>
               <w:tab/>
             </w:r>
@@ -1815,7 +1833,6 @@
               <w:rPr>
                 <w:rFonts w:ascii="Arial" w:hAnsi="Arial"/>
                 <w:color w:val="000000"/>
-                <w:lang w:val="de-DE"/>
               </w:rPr>
             </w:pPr>
           </w:p>
@@ -1842,10 +1859,11 @@
               <w:rPr>
                 <w:rFonts w:ascii="Arial" w:hAnsi="Arial"/>
                 <w:color w:val="000000"/>
-                <w:u w:val="single"/>
-              </w:rPr>
-              <w:tab/>
-            </w:r>
+              </w:rPr>
+              <w:t>0049 – 174 - 2199498</w:t>
+            </w:r>
+            <w:bookmarkStart w:id="0" w:name="_GoBack"/>
+            <w:bookmarkEnd w:id="0"/>
           </w:p>
           <w:p>
             <w:pPr>
@@ -6703,8 +6721,6 @@
               <w:tab/>
               <w:t xml:space="preserve">No </w:t>
             </w:r>
-            <w:bookmarkStart w:id="0" w:name="_GoBack"/>
-            <w:bookmarkEnd w:id="0"/>
           </w:p>
           <w:p>
             <w:pPr>
@@ -9431,7 +9447,7 @@
   <a:extraClrSchemeLst/>
   <a:extLst>
     <a:ext uri="{05A4C25C-085E-4340-85A3-A5531E510DB2}">
-      <thm15:themeFamily xmlns:thm15="http://schemas.microsoft.com/office/thememl/2012/main" xmlns="" name="Office Theme" id="{62F939B6-93AF-4DB8-9C6B-D6C7DFDC589F}" vid="{4A3C46E8-61CC-4603-A589-7422A47A8E4A}"/>
+      <thm15:themeFamily xmlns="" xmlns:thm15="http://schemas.microsoft.com/office/thememl/2012/main" name="Office Theme" id="{62F939B6-93AF-4DB8-9C6B-D6C7DFDC589F}" vid="{4A3C46E8-61CC-4603-A589-7422A47A8E4A}"/>
     </a:ext>
   </a:extLst>
 </a:theme>

</xml_diff>